<commit_message>
enable the recon image to be rotated when applying pmatrix
</commit_message>
<xml_diff>
--- a/notes/notes_of_mangoct_package.docx
+++ b/notes/notes_of_mangoct_package.docx
@@ -116,13 +116,1942 @@
         <w:rPr>
           <w:rFonts w:ascii="Times New Roman" w:hAnsi="Times New Roman" w:cs="Times New Roman"/>
         </w:rPr>
-        <w:t xml:space="preserve">he coordinate system used in the code is shown in the above figure. The positive direction of the u-axis is by rotating the </w:t>
+        <w:t xml:space="preserve">he coordinate system used in the code is shown in the above figure. </w:t>
+      </w:r>
+      <w:r>
+        <w:rPr>
+          <w:rFonts w:ascii="Times New Roman" w:hAnsi="Times New Roman" w:cs="Times New Roman" w:hint="eastAsia"/>
+        </w:rPr>
+        <w:t>The</w:t>
+      </w:r>
+      <w:r>
+        <w:rPr>
+          <w:rFonts w:ascii="Times New Roman" w:hAnsi="Times New Roman" w:cs="Times New Roman"/>
+        </w:rPr>
+        <w:t xml:space="preserve"> positive direction of the rotation is counterclockwise. </w:t>
+      </w:r>
+      <w:r>
+        <w:rPr>
+          <w:rFonts w:ascii="Times New Roman" w:hAnsi="Times New Roman" w:cs="Times New Roman"/>
+        </w:rPr>
+        <w:t xml:space="preserve">The positive direction of the u-axis is by rotating the </w:t>
       </w:r>
       <w:r>
         <w:rPr>
           <w:rFonts w:ascii="Times New Roman" w:hAnsi="Times New Roman" w:cs="Times New Roman"/>
         </w:rPr>
         <w:t xml:space="preserve">vector connecting the origin and the source 90 degrees clockwise. </w:t>
+      </w:r>
+    </w:p>
+    <w:p>
+      <w:pPr>
+        <w:pStyle w:val="ListParagraph"/>
+        <w:numPr>
+          <w:ilvl w:val="0"/>
+          <w:numId w:val="1"/>
+        </w:numPr>
+        <w:ind w:firstLineChars="0"/>
+        <w:rPr>
+          <w:rFonts w:ascii="Times New Roman" w:hAnsi="Times New Roman" w:cs="Times New Roman"/>
+        </w:rPr>
+      </w:pPr>
+      <w:r>
+        <w:rPr>
+          <w:rFonts w:ascii="Times New Roman" w:hAnsi="Times New Roman" w:cs="Times New Roman"/>
+        </w:rPr>
+        <w:t xml:space="preserve">The </w:t>
+      </w:r>
+      <w:r>
+        <w:rPr>
+          <w:rFonts w:ascii="Times New Roman" w:hAnsi="Times New Roman" w:cs="Times New Roman"/>
+        </w:rPr>
+        <w:t>ind</w:t>
+      </w:r>
+      <w:r>
+        <w:rPr>
+          <w:rFonts w:ascii="Times New Roman" w:hAnsi="Times New Roman" w:cs="Times New Roman"/>
+        </w:rPr>
+        <w:t>ices</w:t>
+      </w:r>
+      <w:r>
+        <w:rPr>
+          <w:rFonts w:ascii="Times New Roman" w:hAnsi="Times New Roman" w:cs="Times New Roman"/>
+        </w:rPr>
+        <w:t xml:space="preserve"> of </w:t>
+      </w:r>
+      <w:proofErr w:type="spellStart"/>
+      <w:proofErr w:type="gramStart"/>
+      <w:r>
+        <w:rPr>
+          <w:rFonts w:ascii="Times New Roman" w:hAnsi="Times New Roman" w:cs="Times New Roman"/>
+        </w:rPr>
+        <w:t>x</w:t>
+      </w:r>
+      <w:r>
+        <w:rPr>
+          <w:rFonts w:ascii="Times New Roman" w:hAnsi="Times New Roman" w:cs="Times New Roman"/>
+        </w:rPr>
+        <w:t>,y</w:t>
+      </w:r>
+      <w:proofErr w:type="gramEnd"/>
+      <w:r>
+        <w:rPr>
+          <w:rFonts w:ascii="Times New Roman" w:hAnsi="Times New Roman" w:cs="Times New Roman"/>
+        </w:rPr>
+        <w:t>,z</w:t>
+      </w:r>
+      <w:proofErr w:type="spellEnd"/>
+      <w:r>
+        <w:rPr>
+          <w:rFonts w:ascii="Times New Roman" w:hAnsi="Times New Roman" w:cs="Times New Roman"/>
+        </w:rPr>
+        <w:t xml:space="preserve"> axis</w:t>
+      </w:r>
+      <w:r>
+        <w:rPr>
+          <w:rFonts w:ascii="Times New Roman" w:hAnsi="Times New Roman" w:cs="Times New Roman"/>
+        </w:rPr>
+        <w:t xml:space="preserve"> in the reconstructed image all begins with zero (as a C convention). </w:t>
+      </w:r>
+      <w:r>
+        <w:rPr>
+          <w:rFonts w:ascii="Times New Roman" w:hAnsi="Times New Roman" w:cs="Times New Roman"/>
+        </w:rPr>
+        <w:t xml:space="preserve">The relationship between the index of </w:t>
+      </w:r>
+      <w:r>
+        <w:rPr>
+          <w:rFonts w:ascii="Times New Roman" w:hAnsi="Times New Roman" w:cs="Times New Roman"/>
+        </w:rPr>
+        <w:t>x axis</w:t>
+      </w:r>
+      <w:r>
+        <w:rPr>
+          <w:rFonts w:ascii="Times New Roman" w:hAnsi="Times New Roman" w:cs="Times New Roman"/>
+        </w:rPr>
+        <w:t xml:space="preserve"> (</w:t>
+      </w:r>
+      <m:oMath>
+        <m:sSub>
+          <m:sSubPr>
+            <m:ctrlPr>
+              <w:rPr>
+                <w:rFonts w:ascii="Cambria Math" w:hAnsi="Cambria Math" w:cs="Times New Roman"/>
+                <w:i/>
+              </w:rPr>
+            </m:ctrlPr>
+          </m:sSubPr>
+          <m:e>
+            <m:r>
+              <w:rPr>
+                <w:rFonts w:ascii="Cambria Math" w:hAnsi="Cambria Math" w:cs="Times New Roman"/>
+              </w:rPr>
+              <m:t>i</m:t>
+            </m:r>
+          </m:e>
+          <m:sub>
+            <m:r>
+              <w:rPr>
+                <w:rFonts w:ascii="Cambria Math" w:hAnsi="Cambria Math" w:cs="Times New Roman"/>
+              </w:rPr>
+              <m:t>x</m:t>
+            </m:r>
+          </m:sub>
+        </m:sSub>
+      </m:oMath>
+      <w:r>
+        <w:rPr>
+          <w:rFonts w:ascii="Times New Roman" w:hAnsi="Times New Roman" w:cs="Times New Roman"/>
+        </w:rPr>
+        <w:t>)</w:t>
+      </w:r>
+      <w:r>
+        <w:rPr>
+          <w:rFonts w:ascii="Times New Roman" w:hAnsi="Times New Roman" w:cs="Times New Roman"/>
+        </w:rPr>
+        <w:t xml:space="preserve"> and the real position</w:t>
+      </w:r>
+      <w:r>
+        <w:rPr>
+          <w:rFonts w:ascii="Times New Roman" w:hAnsi="Times New Roman" w:cs="Times New Roman"/>
+        </w:rPr>
+        <w:t xml:space="preserve"> </w:t>
+      </w:r>
+      <m:oMath>
+        <m:r>
+          <w:rPr>
+            <w:rFonts w:ascii="Cambria Math" w:hAnsi="Cambria Math" w:cs="Times New Roman"/>
+          </w:rPr>
+          <m:t>x</m:t>
+        </m:r>
+      </m:oMath>
+      <w:r>
+        <w:rPr>
+          <w:rFonts w:ascii="Times New Roman" w:hAnsi="Times New Roman" w:cs="Times New Roman" w:hint="eastAsia"/>
+        </w:rPr>
+        <w:t xml:space="preserve"> </w:t>
+      </w:r>
+      <w:r>
+        <w:rPr>
+          <w:rFonts w:ascii="Times New Roman" w:hAnsi="Times New Roman" w:cs="Times New Roman"/>
+        </w:rPr>
+        <w:t xml:space="preserve">is defined as </w:t>
+      </w:r>
+    </w:p>
+    <w:p>
+      <w:pPr>
+        <w:pStyle w:val="ListParagraph"/>
+        <w:ind w:left="360" w:firstLineChars="0" w:firstLine="0"/>
+        <w:rPr>
+          <w:rFonts w:ascii="Times New Roman" w:hAnsi="Times New Roman" w:cs="Times New Roman"/>
+        </w:rPr>
+      </w:pPr>
+      <m:oMathPara>
+        <m:oMath>
+          <m:r>
+            <w:rPr>
+              <w:rFonts w:ascii="Cambria Math" w:hAnsi="Cambria Math" w:cs="Times New Roman"/>
+            </w:rPr>
+            <m:t>x=</m:t>
+          </m:r>
+          <m:d>
+            <m:dPr>
+              <m:ctrlPr>
+                <w:rPr>
+                  <w:rFonts w:ascii="Cambria Math" w:hAnsi="Cambria Math" w:cs="Times New Roman"/>
+                  <w:i/>
+                </w:rPr>
+              </m:ctrlPr>
+            </m:dPr>
+            <m:e>
+              <m:sSub>
+                <m:sSubPr>
+                  <m:ctrlPr>
+                    <w:rPr>
+                      <w:rFonts w:ascii="Cambria Math" w:hAnsi="Cambria Math" w:cs="Times New Roman"/>
+                      <w:i/>
+                    </w:rPr>
+                  </m:ctrlPr>
+                </m:sSubPr>
+                <m:e>
+                  <m:r>
+                    <w:rPr>
+                      <w:rFonts w:ascii="Cambria Math" w:hAnsi="Cambria Math" w:cs="Times New Roman"/>
+                    </w:rPr>
+                    <m:t>i</m:t>
+                  </m:r>
+                </m:e>
+                <m:sub>
+                  <m:r>
+                    <w:rPr>
+                      <w:rFonts w:ascii="Cambria Math" w:hAnsi="Cambria Math" w:cs="Times New Roman"/>
+                    </w:rPr>
+                    <m:t>x</m:t>
+                  </m:r>
+                </m:sub>
+              </m:sSub>
+              <m:r>
+                <w:rPr>
+                  <w:rFonts w:ascii="Cambria Math" w:hAnsi="Cambria Math" w:cs="Times New Roman"/>
+                </w:rPr>
+                <m:t>-</m:t>
+              </m:r>
+              <m:f>
+                <m:fPr>
+                  <m:ctrlPr>
+                    <w:rPr>
+                      <w:rFonts w:ascii="Cambria Math" w:hAnsi="Cambria Math" w:cs="Times New Roman"/>
+                      <w:i/>
+                    </w:rPr>
+                  </m:ctrlPr>
+                </m:fPr>
+                <m:num>
+                  <m:sSub>
+                    <m:sSubPr>
+                      <m:ctrlPr>
+                        <w:rPr>
+                          <w:rFonts w:ascii="Cambria Math" w:hAnsi="Cambria Math" w:cs="Times New Roman"/>
+                          <w:i/>
+                        </w:rPr>
+                      </m:ctrlPr>
+                    </m:sSubPr>
+                    <m:e>
+                      <m:r>
+                        <w:rPr>
+                          <w:rFonts w:ascii="Cambria Math" w:hAnsi="Cambria Math" w:cs="Times New Roman"/>
+                        </w:rPr>
+                        <m:t>N</m:t>
+                      </m:r>
+                    </m:e>
+                    <m:sub>
+                      <m:r>
+                        <w:rPr>
+                          <w:rFonts w:ascii="Cambria Math" w:hAnsi="Cambria Math" w:cs="Times New Roman"/>
+                        </w:rPr>
+                        <m:t>x</m:t>
+                      </m:r>
+                    </m:sub>
+                  </m:sSub>
+                  <m:r>
+                    <w:rPr>
+                      <w:rFonts w:ascii="Cambria Math" w:hAnsi="Cambria Math" w:cs="Times New Roman"/>
+                    </w:rPr>
+                    <m:t>-1</m:t>
+                  </m:r>
+                </m:num>
+                <m:den>
+                  <m:r>
+                    <w:rPr>
+                      <w:rFonts w:ascii="Cambria Math" w:hAnsi="Cambria Math" w:cs="Times New Roman"/>
+                    </w:rPr>
+                    <m:t>2</m:t>
+                  </m:r>
+                </m:den>
+              </m:f>
+            </m:e>
+          </m:d>
+          <m:r>
+            <w:rPr>
+              <w:rFonts w:ascii="Cambria Math" w:hAnsi="Cambria Math" w:cs="Times New Roman"/>
+            </w:rPr>
+            <m:t>×</m:t>
+          </m:r>
+          <m:r>
+            <m:rPr>
+              <m:sty m:val="p"/>
+            </m:rPr>
+            <w:rPr>
+              <w:rFonts w:ascii="Cambria Math" w:hAnsi="Cambria Math" w:cs="Times New Roman"/>
+            </w:rPr>
+            <m:t>Δ</m:t>
+          </m:r>
+          <m:r>
+            <w:rPr>
+              <w:rFonts w:ascii="Cambria Math" w:hAnsi="Cambria Math" w:cs="Times New Roman"/>
+            </w:rPr>
+            <m:t>x</m:t>
+          </m:r>
+          <m:r>
+            <w:rPr>
+              <w:rFonts w:ascii="Cambria Math" w:hAnsi="Cambria Math" w:cs="Times New Roman"/>
+            </w:rPr>
+            <m:t>+</m:t>
+          </m:r>
+          <m:sSub>
+            <m:sSubPr>
+              <m:ctrlPr>
+                <w:rPr>
+                  <w:rFonts w:ascii="Cambria Math" w:hAnsi="Cambria Math" w:cs="Times New Roman"/>
+                  <w:i/>
+                </w:rPr>
+              </m:ctrlPr>
+            </m:sSubPr>
+            <m:e>
+              <m:r>
+                <w:rPr>
+                  <w:rFonts w:ascii="Cambria Math" w:hAnsi="Cambria Math" w:cs="Times New Roman"/>
+                </w:rPr>
+                <m:t>x</m:t>
+              </m:r>
+            </m:e>
+            <m:sub>
+              <m:r>
+                <w:rPr>
+                  <w:rFonts w:ascii="Cambria Math" w:hAnsi="Cambria Math" w:cs="Times New Roman"/>
+                </w:rPr>
+                <m:t>c</m:t>
+              </m:r>
+            </m:sub>
+          </m:sSub>
+        </m:oMath>
+      </m:oMathPara>
+    </w:p>
+    <w:p>
+      <w:pPr>
+        <w:pStyle w:val="ListParagraph"/>
+        <w:ind w:left="360" w:firstLineChars="0" w:firstLine="0"/>
+        <w:rPr>
+          <w:rFonts w:ascii="Times New Roman" w:hAnsi="Times New Roman" w:cs="Times New Roman" w:hint="eastAsia"/>
+        </w:rPr>
+      </w:pPr>
+      <w:r>
+        <w:rPr>
+          <w:rFonts w:ascii="Times New Roman" w:hAnsi="Times New Roman" w:cs="Times New Roman"/>
+        </w:rPr>
+        <w:t xml:space="preserve">Where </w:t>
+      </w:r>
+      <m:oMath>
+        <m:sSub>
+          <m:sSubPr>
+            <m:ctrlPr>
+              <w:rPr>
+                <w:rFonts w:ascii="Cambria Math" w:hAnsi="Cambria Math" w:cs="Times New Roman"/>
+                <w:i/>
+              </w:rPr>
+            </m:ctrlPr>
+          </m:sSubPr>
+          <m:e>
+            <m:r>
+              <w:rPr>
+                <w:rFonts w:ascii="Cambria Math" w:hAnsi="Cambria Math" w:cs="Times New Roman"/>
+              </w:rPr>
+              <m:t>N</m:t>
+            </m:r>
+          </m:e>
+          <m:sub>
+            <m:r>
+              <w:rPr>
+                <w:rFonts w:ascii="Cambria Math" w:hAnsi="Cambria Math" w:cs="Times New Roman"/>
+              </w:rPr>
+              <m:t>x</m:t>
+            </m:r>
+          </m:sub>
+        </m:sSub>
+      </m:oMath>
+      <w:r>
+        <w:rPr>
+          <w:rFonts w:ascii="Times New Roman" w:hAnsi="Times New Roman" w:cs="Times New Roman" w:hint="eastAsia"/>
+        </w:rPr>
+        <w:t xml:space="preserve"> </w:t>
+      </w:r>
+      <w:r>
+        <w:rPr>
+          <w:rFonts w:ascii="Times New Roman" w:hAnsi="Times New Roman" w:cs="Times New Roman"/>
+        </w:rPr>
+        <w:t xml:space="preserve">is the number of total number of pixels in </w:t>
+      </w:r>
+      <w:r>
+        <w:rPr>
+          <w:rFonts w:ascii="Times New Roman" w:hAnsi="Times New Roman" w:cs="Times New Roman"/>
+        </w:rPr>
+        <w:t>x direction</w:t>
+      </w:r>
+      <w:r>
+        <w:rPr>
+          <w:rFonts w:ascii="Times New Roman" w:hAnsi="Times New Roman" w:cs="Times New Roman"/>
+        </w:rPr>
+        <w:t xml:space="preserve"> and </w:t>
+      </w:r>
+      <m:oMath>
+        <m:sSub>
+          <m:sSubPr>
+            <m:ctrlPr>
+              <w:rPr>
+                <w:rFonts w:ascii="Cambria Math" w:hAnsi="Cambria Math" w:cs="Times New Roman"/>
+                <w:i/>
+              </w:rPr>
+            </m:ctrlPr>
+          </m:sSubPr>
+          <m:e>
+            <m:r>
+              <w:rPr>
+                <w:rFonts w:ascii="Cambria Math" w:hAnsi="Cambria Math" w:cs="Times New Roman"/>
+              </w:rPr>
+              <m:t>x</m:t>
+            </m:r>
+          </m:e>
+          <m:sub>
+            <m:r>
+              <w:rPr>
+                <w:rFonts w:ascii="Cambria Math" w:hAnsi="Cambria Math" w:cs="Times New Roman"/>
+              </w:rPr>
+              <m:t>c</m:t>
+            </m:r>
+          </m:sub>
+        </m:sSub>
+      </m:oMath>
+      <w:r>
+        <w:rPr>
+          <w:rFonts w:ascii="Times New Roman" w:hAnsi="Times New Roman" w:cs="Times New Roman" w:hint="eastAsia"/>
+        </w:rPr>
+        <w:t xml:space="preserve"> </w:t>
+      </w:r>
+      <w:r>
+        <w:rPr>
+          <w:rFonts w:ascii="Times New Roman" w:hAnsi="Times New Roman" w:cs="Times New Roman"/>
+        </w:rPr>
+        <w:t xml:space="preserve">is the shift of the center of the image; </w:t>
+      </w:r>
+      <w:r>
+        <w:rPr>
+          <w:rFonts w:ascii="Times New Roman" w:hAnsi="Times New Roman" w:cs="Times New Roman"/>
+        </w:rPr>
+        <w:t xml:space="preserve">The relationship between the index of </w:t>
+      </w:r>
+      <w:r>
+        <w:rPr>
+          <w:rFonts w:ascii="Times New Roman" w:hAnsi="Times New Roman" w:cs="Times New Roman"/>
+        </w:rPr>
+        <w:t>y</w:t>
+      </w:r>
+      <w:r>
+        <w:rPr>
+          <w:rFonts w:ascii="Times New Roman" w:hAnsi="Times New Roman" w:cs="Times New Roman"/>
+        </w:rPr>
+        <w:t xml:space="preserve"> axis (</w:t>
+      </w:r>
+      <m:oMath>
+        <m:sSub>
+          <m:sSubPr>
+            <m:ctrlPr>
+              <w:rPr>
+                <w:rFonts w:ascii="Cambria Math" w:hAnsi="Cambria Math" w:cs="Times New Roman"/>
+                <w:i/>
+              </w:rPr>
+            </m:ctrlPr>
+          </m:sSubPr>
+          <m:e>
+            <m:r>
+              <w:rPr>
+                <w:rFonts w:ascii="Cambria Math" w:hAnsi="Cambria Math" w:cs="Times New Roman"/>
+              </w:rPr>
+              <m:t>i</m:t>
+            </m:r>
+          </m:e>
+          <m:sub>
+            <m:r>
+              <w:rPr>
+                <w:rFonts w:ascii="Cambria Math" w:hAnsi="Cambria Math" w:cs="Times New Roman"/>
+              </w:rPr>
+              <m:t>y</m:t>
+            </m:r>
+          </m:sub>
+        </m:sSub>
+      </m:oMath>
+      <w:r>
+        <w:rPr>
+          <w:rFonts w:ascii="Times New Roman" w:hAnsi="Times New Roman" w:cs="Times New Roman"/>
+        </w:rPr>
+        <w:t xml:space="preserve">) and the real position </w:t>
+      </w:r>
+      <m:oMath>
+        <m:r>
+          <w:rPr>
+            <w:rFonts w:ascii="Cambria Math" w:hAnsi="Cambria Math" w:cs="Times New Roman"/>
+          </w:rPr>
+          <m:t>y</m:t>
+        </m:r>
+      </m:oMath>
+      <w:r>
+        <w:rPr>
+          <w:rFonts w:ascii="Times New Roman" w:hAnsi="Times New Roman" w:cs="Times New Roman" w:hint="eastAsia"/>
+        </w:rPr>
+        <w:t xml:space="preserve"> </w:t>
+      </w:r>
+      <w:r>
+        <w:rPr>
+          <w:rFonts w:ascii="Times New Roman" w:hAnsi="Times New Roman" w:cs="Times New Roman"/>
+        </w:rPr>
+        <w:t>is defined as</w:t>
+      </w:r>
+    </w:p>
+    <w:p>
+      <w:pPr>
+        <w:pStyle w:val="ListParagraph"/>
+        <w:ind w:left="360" w:firstLineChars="0" w:firstLine="0"/>
+        <w:rPr>
+          <w:rFonts w:ascii="Times New Roman" w:hAnsi="Times New Roman" w:cs="Times New Roman" w:hint="eastAsia"/>
+        </w:rPr>
+      </w:pPr>
+      <m:oMathPara>
+        <m:oMath>
+          <m:r>
+            <w:rPr>
+              <w:rFonts w:ascii="Cambria Math" w:hAnsi="Cambria Math" w:cs="Times New Roman"/>
+            </w:rPr>
+            <m:t>y=</m:t>
+          </m:r>
+          <m:d>
+            <m:dPr>
+              <m:ctrlPr>
+                <w:rPr>
+                  <w:rFonts w:ascii="Cambria Math" w:hAnsi="Cambria Math" w:cs="Times New Roman"/>
+                  <w:i/>
+                </w:rPr>
+              </m:ctrlPr>
+            </m:dPr>
+            <m:e>
+              <m:f>
+                <m:fPr>
+                  <m:ctrlPr>
+                    <w:rPr>
+                      <w:rFonts w:ascii="Cambria Math" w:hAnsi="Cambria Math" w:cs="Times New Roman"/>
+                      <w:i/>
+                    </w:rPr>
+                  </m:ctrlPr>
+                </m:fPr>
+                <m:num>
+                  <m:sSub>
+                    <m:sSubPr>
+                      <m:ctrlPr>
+                        <w:rPr>
+                          <w:rFonts w:ascii="Cambria Math" w:hAnsi="Cambria Math" w:cs="Times New Roman"/>
+                          <w:i/>
+                        </w:rPr>
+                      </m:ctrlPr>
+                    </m:sSubPr>
+                    <m:e>
+                      <m:r>
+                        <w:rPr>
+                          <w:rFonts w:ascii="Cambria Math" w:hAnsi="Cambria Math" w:cs="Times New Roman"/>
+                        </w:rPr>
+                        <m:t>N</m:t>
+                      </m:r>
+                    </m:e>
+                    <m:sub>
+                      <m:r>
+                        <w:rPr>
+                          <w:rFonts w:ascii="Cambria Math" w:hAnsi="Cambria Math" w:cs="Times New Roman"/>
+                        </w:rPr>
+                        <m:t>y</m:t>
+                      </m:r>
+                    </m:sub>
+                  </m:sSub>
+                  <m:r>
+                    <w:rPr>
+                      <w:rFonts w:ascii="Cambria Math" w:hAnsi="Cambria Math" w:cs="Times New Roman"/>
+                    </w:rPr>
+                    <m:t>-1</m:t>
+                  </m:r>
+                </m:num>
+                <m:den>
+                  <m:r>
+                    <w:rPr>
+                      <w:rFonts w:ascii="Cambria Math" w:hAnsi="Cambria Math" w:cs="Times New Roman"/>
+                    </w:rPr>
+                    <m:t>2</m:t>
+                  </m:r>
+                </m:den>
+              </m:f>
+              <m:r>
+                <w:rPr>
+                  <w:rFonts w:ascii="Cambria Math" w:hAnsi="Cambria Math" w:cs="Times New Roman"/>
+                </w:rPr>
+                <m:t>-</m:t>
+              </m:r>
+              <m:sSub>
+                <m:sSubPr>
+                  <m:ctrlPr>
+                    <w:rPr>
+                      <w:rFonts w:ascii="Cambria Math" w:hAnsi="Cambria Math" w:cs="Times New Roman"/>
+                      <w:i/>
+                    </w:rPr>
+                  </m:ctrlPr>
+                </m:sSubPr>
+                <m:e>
+                  <m:r>
+                    <w:rPr>
+                      <w:rFonts w:ascii="Cambria Math" w:hAnsi="Cambria Math" w:cs="Times New Roman"/>
+                    </w:rPr>
+                    <m:t>i</m:t>
+                  </m:r>
+                </m:e>
+                <m:sub>
+                  <m:r>
+                    <w:rPr>
+                      <w:rFonts w:ascii="Cambria Math" w:hAnsi="Cambria Math" w:cs="Times New Roman"/>
+                    </w:rPr>
+                    <m:t>y</m:t>
+                  </m:r>
+                </m:sub>
+              </m:sSub>
+            </m:e>
+          </m:d>
+          <m:r>
+            <w:rPr>
+              <w:rFonts w:ascii="Cambria Math" w:hAnsi="Cambria Math" w:cs="Times New Roman"/>
+            </w:rPr>
+            <m:t>×</m:t>
+          </m:r>
+          <m:r>
+            <m:rPr>
+              <m:sty m:val="p"/>
+            </m:rPr>
+            <w:rPr>
+              <w:rFonts w:ascii="Cambria Math" w:hAnsi="Cambria Math" w:cs="Times New Roman"/>
+            </w:rPr>
+            <m:t>Δ</m:t>
+          </m:r>
+          <m:r>
+            <w:rPr>
+              <w:rFonts w:ascii="Cambria Math" w:hAnsi="Cambria Math" w:cs="Times New Roman"/>
+            </w:rPr>
+            <m:t>y</m:t>
+          </m:r>
+          <m:r>
+            <w:rPr>
+              <w:rFonts w:ascii="Cambria Math" w:hAnsi="Cambria Math" w:cs="Times New Roman"/>
+            </w:rPr>
+            <m:t>+</m:t>
+          </m:r>
+          <m:sSub>
+            <m:sSubPr>
+              <m:ctrlPr>
+                <w:rPr>
+                  <w:rFonts w:ascii="Cambria Math" w:hAnsi="Cambria Math" w:cs="Times New Roman"/>
+                  <w:i/>
+                </w:rPr>
+              </m:ctrlPr>
+            </m:sSubPr>
+            <m:e>
+              <m:r>
+                <w:rPr>
+                  <w:rFonts w:ascii="Cambria Math" w:hAnsi="Cambria Math" w:cs="Times New Roman"/>
+                </w:rPr>
+                <m:t>y</m:t>
+              </m:r>
+            </m:e>
+            <m:sub>
+              <m:r>
+                <w:rPr>
+                  <w:rFonts w:ascii="Cambria Math" w:hAnsi="Cambria Math" w:cs="Times New Roman"/>
+                </w:rPr>
+                <m:t>c</m:t>
+              </m:r>
+            </m:sub>
+          </m:sSub>
+        </m:oMath>
+      </m:oMathPara>
+    </w:p>
+    <w:p>
+      <w:pPr>
+        <w:pStyle w:val="ListParagraph"/>
+        <w:ind w:left="360" w:firstLineChars="0" w:firstLine="0"/>
+        <w:rPr>
+          <w:rFonts w:ascii="Times New Roman" w:hAnsi="Times New Roman" w:cs="Times New Roman" w:hint="eastAsia"/>
+        </w:rPr>
+      </w:pPr>
+      <w:r>
+        <w:rPr>
+          <w:rFonts w:ascii="Times New Roman" w:hAnsi="Times New Roman" w:cs="Times New Roman" w:hint="eastAsia"/>
+        </w:rPr>
+        <w:t>T</w:t>
+      </w:r>
+      <w:r>
+        <w:rPr>
+          <w:rFonts w:ascii="Times New Roman" w:hAnsi="Times New Roman" w:cs="Times New Roman"/>
+        </w:rPr>
+        <w:t xml:space="preserve">his is because the tow row indicates a larger </w:t>
+      </w:r>
+      <m:oMath>
+        <m:r>
+          <w:rPr>
+            <w:rFonts w:ascii="Cambria Math" w:hAnsi="Cambria Math" w:cs="Times New Roman"/>
+          </w:rPr>
+          <m:t>y</m:t>
+        </m:r>
+      </m:oMath>
+      <w:r>
+        <w:rPr>
+          <w:rFonts w:ascii="Times New Roman" w:hAnsi="Times New Roman" w:cs="Times New Roman" w:hint="eastAsia"/>
+        </w:rPr>
+        <w:t xml:space="preserve"> </w:t>
+      </w:r>
+      <w:r>
+        <w:rPr>
+          <w:rFonts w:ascii="Times New Roman" w:hAnsi="Times New Roman" w:cs="Times New Roman"/>
+        </w:rPr>
+        <w:t xml:space="preserve">while the bottom row indicates a smaller </w:t>
+      </w:r>
+      <m:oMath>
+        <m:r>
+          <w:rPr>
+            <w:rFonts w:ascii="Cambria Math" w:hAnsi="Cambria Math" w:cs="Times New Roman"/>
+          </w:rPr>
+          <m:t>y</m:t>
+        </m:r>
+      </m:oMath>
+      <w:r>
+        <w:rPr>
+          <w:rFonts w:ascii="Times New Roman" w:hAnsi="Times New Roman" w:cs="Times New Roman" w:hint="eastAsia"/>
+        </w:rPr>
+        <w:t>.</w:t>
+      </w:r>
+      <w:r>
+        <w:rPr>
+          <w:rFonts w:ascii="Times New Roman" w:hAnsi="Times New Roman" w:cs="Times New Roman"/>
+        </w:rPr>
+        <w:t xml:space="preserve"> </w:t>
+      </w:r>
+      <w:r>
+        <w:rPr>
+          <w:rFonts w:ascii="Times New Roman" w:hAnsi="Times New Roman" w:cs="Times New Roman"/>
+        </w:rPr>
+        <w:t xml:space="preserve">The relationship between the index of </w:t>
+      </w:r>
+      <w:r>
+        <w:rPr>
+          <w:rFonts w:ascii="Times New Roman" w:hAnsi="Times New Roman" w:cs="Times New Roman"/>
+        </w:rPr>
+        <w:t>z</w:t>
+      </w:r>
+      <w:r>
+        <w:rPr>
+          <w:rFonts w:ascii="Times New Roman" w:hAnsi="Times New Roman" w:cs="Times New Roman"/>
+        </w:rPr>
+        <w:t xml:space="preserve"> axis (</w:t>
+      </w:r>
+      <m:oMath>
+        <m:sSub>
+          <m:sSubPr>
+            <m:ctrlPr>
+              <w:rPr>
+                <w:rFonts w:ascii="Cambria Math" w:hAnsi="Cambria Math" w:cs="Times New Roman"/>
+                <w:i/>
+              </w:rPr>
+            </m:ctrlPr>
+          </m:sSubPr>
+          <m:e>
+            <m:r>
+              <w:rPr>
+                <w:rFonts w:ascii="Cambria Math" w:hAnsi="Cambria Math" w:cs="Times New Roman"/>
+              </w:rPr>
+              <m:t>i</m:t>
+            </m:r>
+          </m:e>
+          <m:sub>
+            <m:r>
+              <w:rPr>
+                <w:rFonts w:ascii="Cambria Math" w:hAnsi="Cambria Math" w:cs="Times New Roman"/>
+              </w:rPr>
+              <m:t>z</m:t>
+            </m:r>
+          </m:sub>
+        </m:sSub>
+      </m:oMath>
+      <w:r>
+        <w:rPr>
+          <w:rFonts w:ascii="Times New Roman" w:hAnsi="Times New Roman" w:cs="Times New Roman"/>
+        </w:rPr>
+        <w:t xml:space="preserve">) and the real position </w:t>
+      </w:r>
+      <m:oMath>
+        <m:r>
+          <w:rPr>
+            <w:rFonts w:ascii="Cambria Math" w:hAnsi="Cambria Math" w:cs="Times New Roman"/>
+          </w:rPr>
+          <m:t>z</m:t>
+        </m:r>
+      </m:oMath>
+      <w:r>
+        <w:rPr>
+          <w:rFonts w:ascii="Times New Roman" w:hAnsi="Times New Roman" w:cs="Times New Roman" w:hint="eastAsia"/>
+        </w:rPr>
+        <w:t xml:space="preserve"> </w:t>
+      </w:r>
+      <w:r>
+        <w:rPr>
+          <w:rFonts w:ascii="Times New Roman" w:hAnsi="Times New Roman" w:cs="Times New Roman"/>
+        </w:rPr>
+        <w:t>is defined as</w:t>
+      </w:r>
+    </w:p>
+    <w:p>
+      <w:pPr>
+        <w:pStyle w:val="ListParagraph"/>
+        <w:ind w:left="360" w:firstLineChars="0" w:firstLine="0"/>
+        <w:rPr>
+          <w:rFonts w:ascii="Times New Roman" w:hAnsi="Times New Roman" w:cs="Times New Roman" w:hint="eastAsia"/>
+        </w:rPr>
+      </w:pPr>
+      <m:oMathPara>
+        <m:oMath>
+          <m:r>
+            <w:rPr>
+              <w:rFonts w:ascii="Cambria Math" w:hAnsi="Cambria Math" w:cs="Times New Roman"/>
+            </w:rPr>
+            <m:t>z</m:t>
+          </m:r>
+          <m:r>
+            <w:rPr>
+              <w:rFonts w:ascii="Cambria Math" w:hAnsi="Cambria Math" w:cs="Times New Roman"/>
+            </w:rPr>
+            <m:t>=</m:t>
+          </m:r>
+          <m:d>
+            <m:dPr>
+              <m:ctrlPr>
+                <w:rPr>
+                  <w:rFonts w:ascii="Cambria Math" w:hAnsi="Cambria Math" w:cs="Times New Roman"/>
+                  <w:i/>
+                </w:rPr>
+              </m:ctrlPr>
+            </m:dPr>
+            <m:e>
+              <m:f>
+                <m:fPr>
+                  <m:ctrlPr>
+                    <w:rPr>
+                      <w:rFonts w:ascii="Cambria Math" w:hAnsi="Cambria Math" w:cs="Times New Roman"/>
+                      <w:i/>
+                    </w:rPr>
+                  </m:ctrlPr>
+                </m:fPr>
+                <m:num>
+                  <m:sSub>
+                    <m:sSubPr>
+                      <m:ctrlPr>
+                        <w:rPr>
+                          <w:rFonts w:ascii="Cambria Math" w:hAnsi="Cambria Math" w:cs="Times New Roman"/>
+                          <w:i/>
+                        </w:rPr>
+                      </m:ctrlPr>
+                    </m:sSubPr>
+                    <m:e>
+                      <m:r>
+                        <w:rPr>
+                          <w:rFonts w:ascii="Cambria Math" w:hAnsi="Cambria Math" w:cs="Times New Roman"/>
+                        </w:rPr>
+                        <m:t>N</m:t>
+                      </m:r>
+                    </m:e>
+                    <m:sub>
+                      <m:r>
+                        <w:rPr>
+                          <w:rFonts w:ascii="Cambria Math" w:hAnsi="Cambria Math" w:cs="Times New Roman"/>
+                        </w:rPr>
+                        <m:t>z</m:t>
+                      </m:r>
+                    </m:sub>
+                  </m:sSub>
+                  <m:r>
+                    <w:rPr>
+                      <w:rFonts w:ascii="Cambria Math" w:hAnsi="Cambria Math" w:cs="Times New Roman"/>
+                    </w:rPr>
+                    <m:t>-1</m:t>
+                  </m:r>
+                </m:num>
+                <m:den>
+                  <m:r>
+                    <w:rPr>
+                      <w:rFonts w:ascii="Cambria Math" w:hAnsi="Cambria Math" w:cs="Times New Roman"/>
+                    </w:rPr>
+                    <m:t>2</m:t>
+                  </m:r>
+                </m:den>
+              </m:f>
+              <m:r>
+                <w:rPr>
+                  <w:rFonts w:ascii="Cambria Math" w:hAnsi="Cambria Math" w:cs="Times New Roman"/>
+                </w:rPr>
+                <m:t>-</m:t>
+              </m:r>
+              <m:sSub>
+                <m:sSubPr>
+                  <m:ctrlPr>
+                    <w:rPr>
+                      <w:rFonts w:ascii="Cambria Math" w:hAnsi="Cambria Math" w:cs="Times New Roman"/>
+                      <w:i/>
+                    </w:rPr>
+                  </m:ctrlPr>
+                </m:sSubPr>
+                <m:e>
+                  <m:r>
+                    <w:rPr>
+                      <w:rFonts w:ascii="Cambria Math" w:hAnsi="Cambria Math" w:cs="Times New Roman"/>
+                    </w:rPr>
+                    <m:t>i</m:t>
+                  </m:r>
+                </m:e>
+                <m:sub>
+                  <m:r>
+                    <w:rPr>
+                      <w:rFonts w:ascii="Cambria Math" w:hAnsi="Cambria Math" w:cs="Times New Roman"/>
+                    </w:rPr>
+                    <m:t>z</m:t>
+                  </m:r>
+                </m:sub>
+              </m:sSub>
+            </m:e>
+          </m:d>
+          <m:r>
+            <w:rPr>
+              <w:rFonts w:ascii="Cambria Math" w:hAnsi="Cambria Math" w:cs="Times New Roman"/>
+            </w:rPr>
+            <m:t>×</m:t>
+          </m:r>
+          <m:r>
+            <m:rPr>
+              <m:sty m:val="p"/>
+            </m:rPr>
+            <w:rPr>
+              <w:rFonts w:ascii="Cambria Math" w:hAnsi="Cambria Math" w:cs="Times New Roman"/>
+            </w:rPr>
+            <m:t>Δ</m:t>
+          </m:r>
+          <m:r>
+            <w:rPr>
+              <w:rFonts w:ascii="Cambria Math" w:hAnsi="Cambria Math" w:cs="Times New Roman"/>
+            </w:rPr>
+            <m:t>z</m:t>
+          </m:r>
+          <m:r>
+            <w:rPr>
+              <w:rFonts w:ascii="Cambria Math" w:hAnsi="Cambria Math" w:cs="Times New Roman"/>
+            </w:rPr>
+            <m:t>+</m:t>
+          </m:r>
+          <m:sSub>
+            <m:sSubPr>
+              <m:ctrlPr>
+                <w:rPr>
+                  <w:rFonts w:ascii="Cambria Math" w:hAnsi="Cambria Math" w:cs="Times New Roman"/>
+                  <w:i/>
+                </w:rPr>
+              </m:ctrlPr>
+            </m:sSubPr>
+            <m:e>
+              <m:r>
+                <w:rPr>
+                  <w:rFonts w:ascii="Cambria Math" w:hAnsi="Cambria Math" w:cs="Times New Roman"/>
+                </w:rPr>
+                <m:t>z</m:t>
+              </m:r>
+            </m:e>
+            <m:sub>
+              <m:r>
+                <w:rPr>
+                  <w:rFonts w:ascii="Cambria Math" w:hAnsi="Cambria Math" w:cs="Times New Roman"/>
+                </w:rPr>
+                <m:t>c</m:t>
+              </m:r>
+            </m:sub>
+          </m:sSub>
+        </m:oMath>
+      </m:oMathPara>
+    </w:p>
+    <w:p>
+      <w:pPr>
+        <w:pStyle w:val="ListParagraph"/>
+        <w:ind w:left="360" w:firstLineChars="0" w:firstLine="0"/>
+        <w:rPr>
+          <w:rFonts w:ascii="Times New Roman" w:hAnsi="Times New Roman" w:cs="Times New Roman"/>
+        </w:rPr>
+      </w:pPr>
+      <w:proofErr w:type="gramStart"/>
+      <w:r>
+        <w:rPr>
+          <w:rFonts w:ascii="Times New Roman" w:hAnsi="Times New Roman" w:cs="Times New Roman" w:hint="eastAsia"/>
+        </w:rPr>
+        <w:t>S</w:t>
+      </w:r>
+      <w:r>
+        <w:rPr>
+          <w:rFonts w:ascii="Times New Roman" w:hAnsi="Times New Roman" w:cs="Times New Roman"/>
+        </w:rPr>
+        <w:t>o</w:t>
+      </w:r>
+      <w:proofErr w:type="gramEnd"/>
+      <w:r>
+        <w:rPr>
+          <w:rFonts w:ascii="Times New Roman" w:hAnsi="Times New Roman" w:cs="Times New Roman"/>
+        </w:rPr>
+        <w:t xml:space="preserve"> the first slice has a </w:t>
+      </w:r>
+      <w:r>
+        <w:rPr>
+          <w:rFonts w:ascii="Times New Roman" w:hAnsi="Times New Roman" w:cs="Times New Roman"/>
+        </w:rPr>
+        <w:t>smaller</w:t>
+      </w:r>
+      <w:r>
+        <w:rPr>
+          <w:rFonts w:ascii="Times New Roman" w:hAnsi="Times New Roman" w:cs="Times New Roman"/>
+        </w:rPr>
+        <w:t xml:space="preserve"> </w:t>
+      </w:r>
+      <m:oMath>
+        <m:r>
+          <w:rPr>
+            <w:rFonts w:ascii="Cambria Math" w:hAnsi="Cambria Math" w:cs="Times New Roman"/>
+          </w:rPr>
+          <m:t>z</m:t>
+        </m:r>
+      </m:oMath>
+      <w:r>
+        <w:rPr>
+          <w:rFonts w:ascii="Times New Roman" w:hAnsi="Times New Roman" w:cs="Times New Roman" w:hint="eastAsia"/>
+        </w:rPr>
+        <w:t>,</w:t>
+      </w:r>
+      <w:r>
+        <w:rPr>
+          <w:rFonts w:ascii="Times New Roman" w:hAnsi="Times New Roman" w:cs="Times New Roman"/>
+        </w:rPr>
+        <w:t xml:space="preserve"> which is in the bottom of the </w:t>
+      </w:r>
+      <w:r>
+        <w:rPr>
+          <w:rFonts w:ascii="Times New Roman" w:hAnsi="Times New Roman" w:cs="Times New Roman"/>
+        </w:rPr>
+        <w:t xml:space="preserve">image while the last slice has a larger </w:t>
+      </w:r>
+      <m:oMath>
+        <m:r>
+          <w:rPr>
+            <w:rFonts w:ascii="Cambria Math" w:hAnsi="Cambria Math" w:cs="Times New Roman"/>
+          </w:rPr>
+          <m:t>z</m:t>
+        </m:r>
+      </m:oMath>
+      <w:r>
+        <w:rPr>
+          <w:rFonts w:ascii="Times New Roman" w:hAnsi="Times New Roman" w:cs="Times New Roman" w:hint="eastAsia"/>
+        </w:rPr>
+        <w:t>.</w:t>
+      </w:r>
+      <w:r>
+        <w:rPr>
+          <w:rFonts w:ascii="Times New Roman" w:hAnsi="Times New Roman" w:cs="Times New Roman"/>
+        </w:rPr>
+        <w:t xml:space="preserve"> </w:t>
+      </w:r>
+    </w:p>
+    <w:p>
+      <w:pPr>
+        <w:pStyle w:val="ListParagraph"/>
+        <w:numPr>
+          <w:ilvl w:val="0"/>
+          <w:numId w:val="1"/>
+        </w:numPr>
+        <w:ind w:firstLineChars="0"/>
+        <w:rPr>
+          <w:rFonts w:ascii="Times New Roman" w:hAnsi="Times New Roman" w:cs="Times New Roman"/>
+        </w:rPr>
+      </w:pPr>
+      <w:r>
+        <w:rPr>
+          <w:rFonts w:ascii="Times New Roman" w:hAnsi="Times New Roman" w:cs="Times New Roman" w:hint="eastAsia"/>
+        </w:rPr>
+        <w:t>T</w:t>
+      </w:r>
+      <w:r>
+        <w:rPr>
+          <w:rFonts w:ascii="Times New Roman" w:hAnsi="Times New Roman" w:cs="Times New Roman"/>
+        </w:rPr>
+        <w:t>he indices of the detector row (</w:t>
+      </w:r>
+      <m:oMath>
+        <m:r>
+          <w:rPr>
+            <w:rFonts w:ascii="Cambria Math" w:hAnsi="Cambria Math" w:cs="Times New Roman"/>
+          </w:rPr>
+          <m:t>v</m:t>
+        </m:r>
+      </m:oMath>
+      <w:r>
+        <w:rPr>
+          <w:rFonts w:ascii="Times New Roman" w:hAnsi="Times New Roman" w:cs="Times New Roman"/>
+        </w:rPr>
+        <w:t>) and column</w:t>
+      </w:r>
+      <w:r>
+        <w:rPr>
+          <w:rFonts w:ascii="Times New Roman" w:hAnsi="Times New Roman" w:cs="Times New Roman"/>
+        </w:rPr>
+        <w:t xml:space="preserve"> (</w:t>
+      </w:r>
+      <m:oMath>
+        <m:r>
+          <w:rPr>
+            <w:rFonts w:ascii="Cambria Math" w:hAnsi="Cambria Math" w:cs="Times New Roman"/>
+          </w:rPr>
+          <m:t>u</m:t>
+        </m:r>
+      </m:oMath>
+      <w:r>
+        <w:rPr>
+          <w:rFonts w:ascii="Times New Roman" w:hAnsi="Times New Roman" w:cs="Times New Roman"/>
+        </w:rPr>
+        <w:t>)</w:t>
+      </w:r>
+      <w:r>
+        <w:rPr>
+          <w:rFonts w:ascii="Times New Roman" w:hAnsi="Times New Roman" w:cs="Times New Roman"/>
+        </w:rPr>
+        <w:t xml:space="preserve"> all begins with zero (as a C convention). </w:t>
+      </w:r>
+      <w:r>
+        <w:rPr>
+          <w:rFonts w:ascii="Times New Roman" w:hAnsi="Times New Roman" w:cs="Times New Roman"/>
+        </w:rPr>
+        <w:t xml:space="preserve">The relationship between the index of </w:t>
+      </w:r>
+      <w:r>
+        <w:rPr>
+          <w:rFonts w:ascii="Times New Roman" w:hAnsi="Times New Roman" w:cs="Times New Roman"/>
+        </w:rPr>
+        <w:t>u</w:t>
+      </w:r>
+      <w:r>
+        <w:rPr>
+          <w:rFonts w:ascii="Times New Roman" w:hAnsi="Times New Roman" w:cs="Times New Roman"/>
+        </w:rPr>
+        <w:t xml:space="preserve"> axis (</w:t>
+      </w:r>
+      <m:oMath>
+        <m:sSub>
+          <m:sSubPr>
+            <m:ctrlPr>
+              <w:rPr>
+                <w:rFonts w:ascii="Cambria Math" w:hAnsi="Cambria Math" w:cs="Times New Roman"/>
+                <w:i/>
+              </w:rPr>
+            </m:ctrlPr>
+          </m:sSubPr>
+          <m:e>
+            <m:r>
+              <w:rPr>
+                <w:rFonts w:ascii="Cambria Math" w:hAnsi="Cambria Math" w:cs="Times New Roman"/>
+              </w:rPr>
+              <m:t>i</m:t>
+            </m:r>
+          </m:e>
+          <m:sub>
+            <m:r>
+              <w:rPr>
+                <w:rFonts w:ascii="Cambria Math" w:hAnsi="Cambria Math" w:cs="Times New Roman"/>
+              </w:rPr>
+              <m:t>u</m:t>
+            </m:r>
+          </m:sub>
+        </m:sSub>
+      </m:oMath>
+      <w:r>
+        <w:rPr>
+          <w:rFonts w:ascii="Times New Roman" w:hAnsi="Times New Roman" w:cs="Times New Roman"/>
+        </w:rPr>
+        <w:t xml:space="preserve">) and the real position </w:t>
+      </w:r>
+      <m:oMath>
+        <m:r>
+          <w:rPr>
+            <w:rFonts w:ascii="Cambria Math" w:hAnsi="Cambria Math" w:cs="Times New Roman"/>
+          </w:rPr>
+          <m:t>u</m:t>
+        </m:r>
+      </m:oMath>
+      <w:r>
+        <w:rPr>
+          <w:rFonts w:ascii="Times New Roman" w:hAnsi="Times New Roman" w:cs="Times New Roman" w:hint="eastAsia"/>
+        </w:rPr>
+        <w:t xml:space="preserve"> </w:t>
+      </w:r>
+      <w:r>
+        <w:rPr>
+          <w:rFonts w:ascii="Times New Roman" w:hAnsi="Times New Roman" w:cs="Times New Roman"/>
+        </w:rPr>
+        <w:t xml:space="preserve">is defined as </w:t>
+      </w:r>
+    </w:p>
+    <w:p>
+      <w:pPr>
+        <w:pStyle w:val="ListParagraph"/>
+        <w:ind w:left="360" w:firstLineChars="0" w:firstLine="0"/>
+        <w:rPr>
+          <w:rFonts w:ascii="Times New Roman" w:hAnsi="Times New Roman" w:cs="Times New Roman"/>
+        </w:rPr>
+      </w:pPr>
+      <m:oMathPara>
+        <m:oMath>
+          <m:r>
+            <w:rPr>
+              <w:rFonts w:ascii="Cambria Math" w:hAnsi="Cambria Math" w:cs="Times New Roman"/>
+            </w:rPr>
+            <m:t>u</m:t>
+          </m:r>
+          <m:r>
+            <w:rPr>
+              <w:rFonts w:ascii="Cambria Math" w:hAnsi="Cambria Math" w:cs="Times New Roman"/>
+            </w:rPr>
+            <m:t>=</m:t>
+          </m:r>
+          <m:d>
+            <m:dPr>
+              <m:ctrlPr>
+                <w:rPr>
+                  <w:rFonts w:ascii="Cambria Math" w:hAnsi="Cambria Math" w:cs="Times New Roman"/>
+                  <w:i/>
+                </w:rPr>
+              </m:ctrlPr>
+            </m:dPr>
+            <m:e>
+              <m:sSub>
+                <m:sSubPr>
+                  <m:ctrlPr>
+                    <w:rPr>
+                      <w:rFonts w:ascii="Cambria Math" w:hAnsi="Cambria Math" w:cs="Times New Roman"/>
+                      <w:i/>
+                    </w:rPr>
+                  </m:ctrlPr>
+                </m:sSubPr>
+                <m:e>
+                  <m:r>
+                    <w:rPr>
+                      <w:rFonts w:ascii="Cambria Math" w:hAnsi="Cambria Math" w:cs="Times New Roman"/>
+                    </w:rPr>
+                    <m:t>i</m:t>
+                  </m:r>
+                </m:e>
+                <m:sub>
+                  <m:r>
+                    <w:rPr>
+                      <w:rFonts w:ascii="Cambria Math" w:hAnsi="Cambria Math" w:cs="Times New Roman"/>
+                    </w:rPr>
+                    <m:t>u</m:t>
+                  </m:r>
+                </m:sub>
+              </m:sSub>
+              <m:r>
+                <w:rPr>
+                  <w:rFonts w:ascii="Cambria Math" w:hAnsi="Cambria Math" w:cs="Times New Roman"/>
+                </w:rPr>
+                <m:t>-</m:t>
+              </m:r>
+              <m:f>
+                <m:fPr>
+                  <m:ctrlPr>
+                    <w:rPr>
+                      <w:rFonts w:ascii="Cambria Math" w:hAnsi="Cambria Math" w:cs="Times New Roman"/>
+                      <w:i/>
+                    </w:rPr>
+                  </m:ctrlPr>
+                </m:fPr>
+                <m:num>
+                  <m:sSub>
+                    <m:sSubPr>
+                      <m:ctrlPr>
+                        <w:rPr>
+                          <w:rFonts w:ascii="Cambria Math" w:hAnsi="Cambria Math" w:cs="Times New Roman"/>
+                          <w:i/>
+                        </w:rPr>
+                      </m:ctrlPr>
+                    </m:sSubPr>
+                    <m:e>
+                      <m:r>
+                        <w:rPr>
+                          <w:rFonts w:ascii="Cambria Math" w:hAnsi="Cambria Math" w:cs="Times New Roman"/>
+                        </w:rPr>
+                        <m:t>N</m:t>
+                      </m:r>
+                    </m:e>
+                    <m:sub>
+                      <m:r>
+                        <w:rPr>
+                          <w:rFonts w:ascii="Cambria Math" w:hAnsi="Cambria Math" w:cs="Times New Roman"/>
+                        </w:rPr>
+                        <m:t>u</m:t>
+                      </m:r>
+                    </m:sub>
+                  </m:sSub>
+                  <m:r>
+                    <w:rPr>
+                      <w:rFonts w:ascii="Cambria Math" w:hAnsi="Cambria Math" w:cs="Times New Roman"/>
+                    </w:rPr>
+                    <m:t>-1</m:t>
+                  </m:r>
+                </m:num>
+                <m:den>
+                  <m:r>
+                    <w:rPr>
+                      <w:rFonts w:ascii="Cambria Math" w:hAnsi="Cambria Math" w:cs="Times New Roman"/>
+                    </w:rPr>
+                    <m:t>2</m:t>
+                  </m:r>
+                </m:den>
+              </m:f>
+            </m:e>
+          </m:d>
+          <m:r>
+            <w:rPr>
+              <w:rFonts w:ascii="Cambria Math" w:hAnsi="Cambria Math" w:cs="Times New Roman"/>
+            </w:rPr>
+            <m:t>×</m:t>
+          </m:r>
+          <m:r>
+            <m:rPr>
+              <m:sty m:val="p"/>
+            </m:rPr>
+            <w:rPr>
+              <w:rFonts w:ascii="Cambria Math" w:hAnsi="Cambria Math" w:cs="Times New Roman"/>
+            </w:rPr>
+            <m:t>Δ</m:t>
+          </m:r>
+          <m:r>
+            <w:rPr>
+              <w:rFonts w:ascii="Cambria Math" w:hAnsi="Cambria Math" w:cs="Times New Roman"/>
+            </w:rPr>
+            <m:t>u</m:t>
+          </m:r>
+          <m:r>
+            <w:rPr>
+              <w:rFonts w:ascii="Cambria Math" w:hAnsi="Cambria Math" w:cs="Times New Roman"/>
+            </w:rPr>
+            <m:t>+</m:t>
+          </m:r>
+          <m:sSub>
+            <m:sSubPr>
+              <m:ctrlPr>
+                <w:rPr>
+                  <w:rFonts w:ascii="Cambria Math" w:hAnsi="Cambria Math" w:cs="Times New Roman"/>
+                  <w:i/>
+                </w:rPr>
+              </m:ctrlPr>
+            </m:sSubPr>
+            <m:e>
+              <m:r>
+                <w:rPr>
+                  <w:rFonts w:ascii="Cambria Math" w:hAnsi="Cambria Math" w:cs="Times New Roman"/>
+                </w:rPr>
+                <m:t>u</m:t>
+              </m:r>
+            </m:e>
+            <m:sub>
+              <m:r>
+                <w:rPr>
+                  <w:rFonts w:ascii="Cambria Math" w:hAnsi="Cambria Math" w:cs="Times New Roman"/>
+                </w:rPr>
+                <m:t>c</m:t>
+              </m:r>
+            </m:sub>
+          </m:sSub>
+        </m:oMath>
+      </m:oMathPara>
+    </w:p>
+    <w:p>
+      <w:pPr>
+        <w:pStyle w:val="ListParagraph"/>
+        <w:ind w:left="360" w:firstLineChars="0" w:firstLine="0"/>
+        <w:rPr>
+          <w:rFonts w:ascii="Times New Roman" w:hAnsi="Times New Roman" w:cs="Times New Roman"/>
+        </w:rPr>
+      </w:pPr>
+      <w:r>
+        <w:rPr>
+          <w:rFonts w:ascii="Times New Roman" w:hAnsi="Times New Roman" w:cs="Times New Roman"/>
+        </w:rPr>
+        <w:t xml:space="preserve">Where </w:t>
+      </w:r>
+      <m:oMath>
+        <m:sSub>
+          <m:sSubPr>
+            <m:ctrlPr>
+              <w:rPr>
+                <w:rFonts w:ascii="Cambria Math" w:hAnsi="Cambria Math" w:cs="Times New Roman"/>
+                <w:i/>
+              </w:rPr>
+            </m:ctrlPr>
+          </m:sSubPr>
+          <m:e>
+            <m:r>
+              <w:rPr>
+                <w:rFonts w:ascii="Cambria Math" w:hAnsi="Cambria Math" w:cs="Times New Roman"/>
+              </w:rPr>
+              <m:t>N</m:t>
+            </m:r>
+          </m:e>
+          <m:sub>
+            <m:r>
+              <w:rPr>
+                <w:rFonts w:ascii="Cambria Math" w:hAnsi="Cambria Math" w:cs="Times New Roman"/>
+              </w:rPr>
+              <m:t>u</m:t>
+            </m:r>
+          </m:sub>
+        </m:sSub>
+      </m:oMath>
+      <w:r>
+        <w:rPr>
+          <w:rFonts w:ascii="Times New Roman" w:hAnsi="Times New Roman" w:cs="Times New Roman" w:hint="eastAsia"/>
+        </w:rPr>
+        <w:t xml:space="preserve"> </w:t>
+      </w:r>
+      <w:r>
+        <w:rPr>
+          <w:rFonts w:ascii="Times New Roman" w:hAnsi="Times New Roman" w:cs="Times New Roman"/>
+        </w:rPr>
+        <w:t xml:space="preserve">is the number of total number of pixels in </w:t>
+      </w:r>
+      <m:oMath>
+        <m:r>
+          <w:rPr>
+            <w:rFonts w:ascii="Cambria Math" w:hAnsi="Cambria Math" w:cs="Times New Roman"/>
+          </w:rPr>
+          <m:t>u</m:t>
+        </m:r>
+      </m:oMath>
+      <w:r>
+        <w:rPr>
+          <w:rFonts w:ascii="Times New Roman" w:hAnsi="Times New Roman" w:cs="Times New Roman"/>
+        </w:rPr>
+        <w:t xml:space="preserve"> direction and </w:t>
+      </w:r>
+      <m:oMath>
+        <m:sSub>
+          <m:sSubPr>
+            <m:ctrlPr>
+              <w:rPr>
+                <w:rFonts w:ascii="Cambria Math" w:hAnsi="Cambria Math" w:cs="Times New Roman"/>
+                <w:i/>
+              </w:rPr>
+            </m:ctrlPr>
+          </m:sSubPr>
+          <m:e>
+            <m:r>
+              <w:rPr>
+                <w:rFonts w:ascii="Cambria Math" w:hAnsi="Cambria Math" w:cs="Times New Roman"/>
+              </w:rPr>
+              <m:t>u</m:t>
+            </m:r>
+          </m:e>
+          <m:sub>
+            <m:r>
+              <w:rPr>
+                <w:rFonts w:ascii="Cambria Math" w:hAnsi="Cambria Math" w:cs="Times New Roman"/>
+              </w:rPr>
+              <m:t>c</m:t>
+            </m:r>
+          </m:sub>
+        </m:sSub>
+      </m:oMath>
+      <w:r>
+        <w:rPr>
+          <w:rFonts w:ascii="Times New Roman" w:hAnsi="Times New Roman" w:cs="Times New Roman" w:hint="eastAsia"/>
+        </w:rPr>
+        <w:t xml:space="preserve"> </w:t>
+      </w:r>
+      <w:proofErr w:type="spellStart"/>
+      <w:r>
+        <w:rPr>
+          <w:rFonts w:ascii="Times New Roman" w:hAnsi="Times New Roman" w:cs="Times New Roman"/>
+        </w:rPr>
+        <w:t>offcenter</w:t>
+      </w:r>
+      <w:proofErr w:type="spellEnd"/>
+      <w:r>
+        <w:rPr>
+          <w:rFonts w:ascii="Times New Roman" w:hAnsi="Times New Roman" w:cs="Times New Roman"/>
+        </w:rPr>
+        <w:t xml:space="preserve"> of the detector in </w:t>
+      </w:r>
+      <m:oMath>
+        <m:r>
+          <w:rPr>
+            <w:rFonts w:ascii="Cambria Math" w:hAnsi="Cambria Math" w:cs="Times New Roman"/>
+          </w:rPr>
+          <m:t>u</m:t>
+        </m:r>
+      </m:oMath>
+      <w:r>
+        <w:rPr>
+          <w:rFonts w:ascii="Times New Roman" w:hAnsi="Times New Roman" w:cs="Times New Roman" w:hint="eastAsia"/>
+        </w:rPr>
+        <w:t xml:space="preserve"> </w:t>
+      </w:r>
+      <w:proofErr w:type="gramStart"/>
+      <w:r>
+        <w:rPr>
+          <w:rFonts w:ascii="Times New Roman" w:hAnsi="Times New Roman" w:cs="Times New Roman"/>
+        </w:rPr>
+        <w:t>direction.</w:t>
+      </w:r>
+      <w:proofErr w:type="gramEnd"/>
+      <w:r>
+        <w:rPr>
+          <w:rFonts w:ascii="Times New Roman" w:hAnsi="Times New Roman" w:cs="Times New Roman"/>
+        </w:rPr>
+        <w:t xml:space="preserve"> </w:t>
+      </w:r>
+      <w:r>
+        <w:rPr>
+          <w:rFonts w:ascii="Times New Roman" w:hAnsi="Times New Roman" w:cs="Times New Roman"/>
+        </w:rPr>
+        <w:t xml:space="preserve">The relationship between the index of </w:t>
+      </w:r>
+      <w:r>
+        <w:rPr>
+          <w:rFonts w:ascii="Times New Roman" w:hAnsi="Times New Roman" w:cs="Times New Roman"/>
+        </w:rPr>
+        <w:t>v</w:t>
+      </w:r>
+      <w:r>
+        <w:rPr>
+          <w:rFonts w:ascii="Times New Roman" w:hAnsi="Times New Roman" w:cs="Times New Roman"/>
+        </w:rPr>
+        <w:t xml:space="preserve"> axis (</w:t>
+      </w:r>
+      <m:oMath>
+        <m:sSub>
+          <m:sSubPr>
+            <m:ctrlPr>
+              <w:rPr>
+                <w:rFonts w:ascii="Cambria Math" w:hAnsi="Cambria Math" w:cs="Times New Roman"/>
+                <w:i/>
+              </w:rPr>
+            </m:ctrlPr>
+          </m:sSubPr>
+          <m:e>
+            <m:r>
+              <w:rPr>
+                <w:rFonts w:ascii="Cambria Math" w:hAnsi="Cambria Math" w:cs="Times New Roman"/>
+              </w:rPr>
+              <m:t>i</m:t>
+            </m:r>
+          </m:e>
+          <m:sub>
+            <m:r>
+              <w:rPr>
+                <w:rFonts w:ascii="Cambria Math" w:hAnsi="Cambria Math" w:cs="Times New Roman"/>
+              </w:rPr>
+              <m:t>v</m:t>
+            </m:r>
+          </m:sub>
+        </m:sSub>
+      </m:oMath>
+      <w:r>
+        <w:rPr>
+          <w:rFonts w:ascii="Times New Roman" w:hAnsi="Times New Roman" w:cs="Times New Roman"/>
+        </w:rPr>
+        <w:t xml:space="preserve">) and the real position </w:t>
+      </w:r>
+      <m:oMath>
+        <m:r>
+          <w:rPr>
+            <w:rFonts w:ascii="Cambria Math" w:hAnsi="Cambria Math" w:cs="Times New Roman"/>
+          </w:rPr>
+          <m:t>v</m:t>
+        </m:r>
+      </m:oMath>
+      <w:r>
+        <w:rPr>
+          <w:rFonts w:ascii="Times New Roman" w:hAnsi="Times New Roman" w:cs="Times New Roman" w:hint="eastAsia"/>
+        </w:rPr>
+        <w:t xml:space="preserve"> </w:t>
+      </w:r>
+      <w:r>
+        <w:rPr>
+          <w:rFonts w:ascii="Times New Roman" w:hAnsi="Times New Roman" w:cs="Times New Roman"/>
+        </w:rPr>
+        <w:t xml:space="preserve">is defined as </w:t>
+      </w:r>
+    </w:p>
+    <w:p>
+      <w:pPr>
+        <w:pStyle w:val="ListParagraph"/>
+        <w:ind w:left="360" w:firstLineChars="0" w:firstLine="0"/>
+        <w:rPr>
+          <w:rFonts w:ascii="Times New Roman" w:hAnsi="Times New Roman" w:cs="Times New Roman"/>
+        </w:rPr>
+      </w:pPr>
+      <m:oMathPara>
+        <m:oMath>
+          <m:r>
+            <w:rPr>
+              <w:rFonts w:ascii="Cambria Math" w:hAnsi="Cambria Math" w:cs="Times New Roman"/>
+            </w:rPr>
+            <m:t>v</m:t>
+          </m:r>
+          <m:r>
+            <w:rPr>
+              <w:rFonts w:ascii="Cambria Math" w:hAnsi="Cambria Math" w:cs="Times New Roman"/>
+            </w:rPr>
+            <m:t>=</m:t>
+          </m:r>
+          <m:d>
+            <m:dPr>
+              <m:ctrlPr>
+                <w:rPr>
+                  <w:rFonts w:ascii="Cambria Math" w:hAnsi="Cambria Math" w:cs="Times New Roman"/>
+                  <w:i/>
+                </w:rPr>
+              </m:ctrlPr>
+            </m:dPr>
+            <m:e>
+              <m:sSub>
+                <m:sSubPr>
+                  <m:ctrlPr>
+                    <w:rPr>
+                      <w:rFonts w:ascii="Cambria Math" w:hAnsi="Cambria Math" w:cs="Times New Roman"/>
+                      <w:i/>
+                    </w:rPr>
+                  </m:ctrlPr>
+                </m:sSubPr>
+                <m:e>
+                  <m:r>
+                    <w:rPr>
+                      <w:rFonts w:ascii="Cambria Math" w:hAnsi="Cambria Math" w:cs="Times New Roman"/>
+                    </w:rPr>
+                    <m:t>i</m:t>
+                  </m:r>
+                </m:e>
+                <m:sub>
+                  <m:r>
+                    <w:rPr>
+                      <w:rFonts w:ascii="Cambria Math" w:hAnsi="Cambria Math" w:cs="Times New Roman"/>
+                    </w:rPr>
+                    <m:t>v</m:t>
+                  </m:r>
+                </m:sub>
+              </m:sSub>
+              <m:r>
+                <w:rPr>
+                  <w:rFonts w:ascii="Cambria Math" w:hAnsi="Cambria Math" w:cs="Times New Roman"/>
+                </w:rPr>
+                <m:t>-</m:t>
+              </m:r>
+              <m:f>
+                <m:fPr>
+                  <m:ctrlPr>
+                    <w:rPr>
+                      <w:rFonts w:ascii="Cambria Math" w:hAnsi="Cambria Math" w:cs="Times New Roman"/>
+                      <w:i/>
+                    </w:rPr>
+                  </m:ctrlPr>
+                </m:fPr>
+                <m:num>
+                  <m:sSub>
+                    <m:sSubPr>
+                      <m:ctrlPr>
+                        <w:rPr>
+                          <w:rFonts w:ascii="Cambria Math" w:hAnsi="Cambria Math" w:cs="Times New Roman"/>
+                          <w:i/>
+                        </w:rPr>
+                      </m:ctrlPr>
+                    </m:sSubPr>
+                    <m:e>
+                      <m:r>
+                        <w:rPr>
+                          <w:rFonts w:ascii="Cambria Math" w:hAnsi="Cambria Math" w:cs="Times New Roman"/>
+                        </w:rPr>
+                        <m:t>N</m:t>
+                      </m:r>
+                    </m:e>
+                    <m:sub>
+                      <m:r>
+                        <w:rPr>
+                          <w:rFonts w:ascii="Cambria Math" w:hAnsi="Cambria Math" w:cs="Times New Roman"/>
+                        </w:rPr>
+                        <m:t>v</m:t>
+                      </m:r>
+                    </m:sub>
+                  </m:sSub>
+                  <m:r>
+                    <w:rPr>
+                      <w:rFonts w:ascii="Cambria Math" w:hAnsi="Cambria Math" w:cs="Times New Roman"/>
+                    </w:rPr>
+                    <m:t>-1</m:t>
+                  </m:r>
+                </m:num>
+                <m:den>
+                  <m:r>
+                    <w:rPr>
+                      <w:rFonts w:ascii="Cambria Math" w:hAnsi="Cambria Math" w:cs="Times New Roman"/>
+                    </w:rPr>
+                    <m:t>2</m:t>
+                  </m:r>
+                </m:den>
+              </m:f>
+            </m:e>
+          </m:d>
+          <m:r>
+            <w:rPr>
+              <w:rFonts w:ascii="Cambria Math" w:hAnsi="Cambria Math" w:cs="Times New Roman"/>
+            </w:rPr>
+            <m:t>×</m:t>
+          </m:r>
+          <m:r>
+            <m:rPr>
+              <m:sty m:val="p"/>
+            </m:rPr>
+            <w:rPr>
+              <w:rFonts w:ascii="Cambria Math" w:hAnsi="Cambria Math" w:cs="Times New Roman"/>
+            </w:rPr>
+            <m:t>Δ</m:t>
+          </m:r>
+          <m:r>
+            <w:rPr>
+              <w:rFonts w:ascii="Cambria Math" w:hAnsi="Cambria Math" w:cs="Times New Roman"/>
+            </w:rPr>
+            <m:t>v</m:t>
+          </m:r>
+          <m:r>
+            <w:rPr>
+              <w:rFonts w:ascii="Cambria Math" w:hAnsi="Cambria Math" w:cs="Times New Roman"/>
+            </w:rPr>
+            <m:t>+</m:t>
+          </m:r>
+          <m:sSub>
+            <m:sSubPr>
+              <m:ctrlPr>
+                <w:rPr>
+                  <w:rFonts w:ascii="Cambria Math" w:hAnsi="Cambria Math" w:cs="Times New Roman"/>
+                  <w:i/>
+                </w:rPr>
+              </m:ctrlPr>
+            </m:sSubPr>
+            <m:e>
+              <m:r>
+                <w:rPr>
+                  <w:rFonts w:ascii="Cambria Math" w:hAnsi="Cambria Math" w:cs="Times New Roman"/>
+                </w:rPr>
+                <m:t>v</m:t>
+              </m:r>
+            </m:e>
+            <m:sub>
+              <m:r>
+                <w:rPr>
+                  <w:rFonts w:ascii="Cambria Math" w:hAnsi="Cambria Math" w:cs="Times New Roman"/>
+                </w:rPr>
+                <m:t>c</m:t>
+              </m:r>
+            </m:sub>
+          </m:sSub>
+        </m:oMath>
+      </m:oMathPara>
+    </w:p>
+    <w:p>
+      <w:pPr>
+        <w:pStyle w:val="ListParagraph"/>
+        <w:ind w:left="360" w:firstLineChars="0" w:firstLine="0"/>
+        <w:rPr>
+          <w:rFonts w:ascii="Times New Roman" w:hAnsi="Times New Roman" w:cs="Times New Roman" w:hint="eastAsia"/>
+        </w:rPr>
+      </w:pPr>
+      <w:r>
+        <w:rPr>
+          <w:rFonts w:ascii="Times New Roman" w:hAnsi="Times New Roman" w:cs="Times New Roman"/>
+        </w:rPr>
+        <w:t xml:space="preserve">Where </w:t>
+      </w:r>
+      <m:oMath>
+        <m:sSub>
+          <m:sSubPr>
+            <m:ctrlPr>
+              <w:rPr>
+                <w:rFonts w:ascii="Cambria Math" w:hAnsi="Cambria Math" w:cs="Times New Roman"/>
+                <w:i/>
+              </w:rPr>
+            </m:ctrlPr>
+          </m:sSubPr>
+          <m:e>
+            <m:r>
+              <w:rPr>
+                <w:rFonts w:ascii="Cambria Math" w:hAnsi="Cambria Math" w:cs="Times New Roman"/>
+              </w:rPr>
+              <m:t>N</m:t>
+            </m:r>
+          </m:e>
+          <m:sub>
+            <m:r>
+              <w:rPr>
+                <w:rFonts w:ascii="Cambria Math" w:hAnsi="Cambria Math" w:cs="Times New Roman"/>
+              </w:rPr>
+              <m:t>v</m:t>
+            </m:r>
+          </m:sub>
+        </m:sSub>
+      </m:oMath>
+      <w:r>
+        <w:rPr>
+          <w:rFonts w:ascii="Times New Roman" w:hAnsi="Times New Roman" w:cs="Times New Roman" w:hint="eastAsia"/>
+        </w:rPr>
+        <w:t xml:space="preserve"> </w:t>
+      </w:r>
+      <w:r>
+        <w:rPr>
+          <w:rFonts w:ascii="Times New Roman" w:hAnsi="Times New Roman" w:cs="Times New Roman"/>
+        </w:rPr>
+        <w:t xml:space="preserve">is the number of total number of pixels in </w:t>
+      </w:r>
+      <m:oMath>
+        <m:r>
+          <w:rPr>
+            <w:rFonts w:ascii="Cambria Math" w:hAnsi="Cambria Math" w:cs="Times New Roman"/>
+          </w:rPr>
+          <m:t>v</m:t>
+        </m:r>
+      </m:oMath>
+      <w:r>
+        <w:rPr>
+          <w:rFonts w:ascii="Times New Roman" w:hAnsi="Times New Roman" w:cs="Times New Roman"/>
+        </w:rPr>
+        <w:t xml:space="preserve"> direction and </w:t>
+      </w:r>
+      <m:oMath>
+        <m:sSub>
+          <m:sSubPr>
+            <m:ctrlPr>
+              <w:rPr>
+                <w:rFonts w:ascii="Cambria Math" w:hAnsi="Cambria Math" w:cs="Times New Roman"/>
+                <w:i/>
+              </w:rPr>
+            </m:ctrlPr>
+          </m:sSubPr>
+          <m:e>
+            <m:r>
+              <w:rPr>
+                <w:rFonts w:ascii="Cambria Math" w:hAnsi="Cambria Math" w:cs="Times New Roman"/>
+              </w:rPr>
+              <m:t>v</m:t>
+            </m:r>
+          </m:e>
+          <m:sub>
+            <m:r>
+              <w:rPr>
+                <w:rFonts w:ascii="Cambria Math" w:hAnsi="Cambria Math" w:cs="Times New Roman"/>
+              </w:rPr>
+              <m:t>c</m:t>
+            </m:r>
+          </m:sub>
+        </m:sSub>
+      </m:oMath>
+      <w:r>
+        <w:rPr>
+          <w:rFonts w:ascii="Times New Roman" w:hAnsi="Times New Roman" w:cs="Times New Roman" w:hint="eastAsia"/>
+        </w:rPr>
+        <w:t xml:space="preserve"> </w:t>
+      </w:r>
+      <w:proofErr w:type="spellStart"/>
+      <w:r>
+        <w:rPr>
+          <w:rFonts w:ascii="Times New Roman" w:hAnsi="Times New Roman" w:cs="Times New Roman"/>
+        </w:rPr>
+        <w:t>offcenter</w:t>
+      </w:r>
+      <w:proofErr w:type="spellEnd"/>
+      <w:r>
+        <w:rPr>
+          <w:rFonts w:ascii="Times New Roman" w:hAnsi="Times New Roman" w:cs="Times New Roman"/>
+        </w:rPr>
+        <w:t xml:space="preserve"> of the detector in </w:t>
+      </w:r>
+      <m:oMath>
+        <m:r>
+          <w:rPr>
+            <w:rFonts w:ascii="Cambria Math" w:hAnsi="Cambria Math" w:cs="Times New Roman"/>
+          </w:rPr>
+          <m:t>v</m:t>
+        </m:r>
+      </m:oMath>
+      <w:r>
+        <w:rPr>
+          <w:rFonts w:ascii="Times New Roman" w:hAnsi="Times New Roman" w:cs="Times New Roman" w:hint="eastAsia"/>
+        </w:rPr>
+        <w:t xml:space="preserve"> </w:t>
+      </w:r>
+      <w:proofErr w:type="gramStart"/>
+      <w:r>
+        <w:rPr>
+          <w:rFonts w:ascii="Times New Roman" w:hAnsi="Times New Roman" w:cs="Times New Roman"/>
+        </w:rPr>
+        <w:t>direction.</w:t>
+      </w:r>
+      <w:proofErr w:type="gramEnd"/>
+      <w:r>
+        <w:rPr>
+          <w:rFonts w:ascii="Times New Roman" w:hAnsi="Times New Roman" w:cs="Times New Roman"/>
+        </w:rPr>
+        <w:t xml:space="preserve"> </w:t>
       </w:r>
     </w:p>
     <w:p>
@@ -210,7 +2139,21 @@
         <w:rPr>
           <w:rFonts w:ascii="Times New Roman" w:hAnsi="Times New Roman" w:cs="Times New Roman"/>
         </w:rPr>
-        <w:t xml:space="preserve"> has to be consistent with the angles other wise the weight will have some problems. </w:t>
+        <w:t xml:space="preserve"> </w:t>
+      </w:r>
+      <w:proofErr w:type="gramStart"/>
+      <w:r>
+        <w:rPr>
+          <w:rFonts w:ascii="Times New Roman" w:hAnsi="Times New Roman" w:cs="Times New Roman"/>
+        </w:rPr>
+        <w:t>has to</w:t>
+      </w:r>
+      <w:proofErr w:type="gramEnd"/>
+      <w:r>
+        <w:rPr>
+          <w:rFonts w:ascii="Times New Roman" w:hAnsi="Times New Roman" w:cs="Times New Roman"/>
+        </w:rPr>
+        <w:t xml:space="preserve"> be consistent with the angles other wise the weight will have some problems. </w:t>
       </w:r>
     </w:p>
     <w:sectPr>
@@ -228,7 +2171,7 @@
   <w:abstractNum w:abstractNumId="0" w15:restartNumberingAfterBreak="0">
     <w:nsid w:val="6CC9170B"/>
     <w:multiLevelType w:val="hybridMultilevel"/>
-    <w:tmpl w:val="7A98785C"/>
+    <w:tmpl w:val="68D65F78"/>
     <w:lvl w:ilvl="0" w:tplc="34A644FA">
       <w:start w:val="1"/>
       <w:numFmt w:val="decimal"/>

</xml_diff>